<commit_message>
Make changes to CI-lab
</commit_message>
<xml_diff>
--- a/CI-lab.docx
+++ b/CI-lab.docx
@@ -45,12 +45,14 @@
         </w:rPr>
         <w:t xml:space="preserve">Отворете проекта </w:t>
       </w:r>
+      <w:proofErr w:type="spellStart"/>
       <w:r>
         <w:rPr>
           <w:rFonts w:cstheme="minorHAnsi"/>
         </w:rPr>
         <w:t>HouseRenting</w:t>
       </w:r>
+      <w:proofErr w:type="spellEnd"/>
       <w:r>
         <w:rPr>
           <w:rFonts w:cstheme="minorHAnsi"/>
@@ -78,12 +80,14 @@
         </w:rPr>
         <w:t xml:space="preserve">Качете проекта </w:t>
       </w:r>
+      <w:proofErr w:type="spellStart"/>
       <w:r>
         <w:rPr>
           <w:rFonts w:cstheme="minorHAnsi"/>
         </w:rPr>
         <w:t>HouseRenting</w:t>
       </w:r>
+      <w:proofErr w:type="spellEnd"/>
       <w:r>
         <w:rPr>
           <w:rFonts w:cstheme="minorHAnsi"/>
@@ -137,8 +141,17 @@
           <w:rFonts w:cstheme="minorHAnsi"/>
           <w:lang w:val="bg-BG"/>
         </w:rPr>
-        <w:t>.gitignore</w:t>
-      </w:r>
+        <w:t>.</w:t>
+      </w:r>
+      <w:proofErr w:type="spellStart"/>
+      <w:r>
+        <w:rPr>
+          <w:rFonts w:cstheme="minorHAnsi"/>
+          <w:lang w:val="bg-BG"/>
+        </w:rPr>
+        <w:t>gitignore</w:t>
+      </w:r>
+      <w:proofErr w:type="spellEnd"/>
       <w:r>
         <w:rPr>
           <w:rFonts w:cstheme="minorHAnsi"/>
@@ -159,13 +172,31 @@
           <w:lang w:val="bg-BG"/>
         </w:rPr>
       </w:pPr>
-      <w:r>
-        <w:rPr>
-          <w:rFonts w:cstheme="minorHAnsi"/>
-          <w:lang w:val="bg-BG"/>
-        </w:rPr>
-        <w:t>HouseRentingSystem.Services/bin</w:t>
-      </w:r>
+      <w:proofErr w:type="spellStart"/>
+      <w:r>
+        <w:rPr>
+          <w:rFonts w:cstheme="minorHAnsi"/>
+          <w:lang w:val="bg-BG"/>
+        </w:rPr>
+        <w:t>HouseRentingSystem.Services</w:t>
+      </w:r>
+      <w:proofErr w:type="spellEnd"/>
+      <w:r>
+        <w:rPr>
+          <w:rFonts w:cstheme="minorHAnsi"/>
+          <w:lang w:val="bg-BG"/>
+        </w:rPr>
+        <w:t>/</w:t>
+      </w:r>
+      <w:proofErr w:type="spellStart"/>
+      <w:r>
+        <w:rPr>
+          <w:rFonts w:cstheme="minorHAnsi"/>
+          <w:lang w:val="bg-BG"/>
+        </w:rPr>
+        <w:t>bin</w:t>
+      </w:r>
+      <w:proofErr w:type="spellEnd"/>
     </w:p>
     <w:p>
       <w:pPr>
@@ -179,13 +210,31 @@
           <w:lang w:val="bg-BG"/>
         </w:rPr>
       </w:pPr>
-      <w:r>
-        <w:rPr>
-          <w:rFonts w:cstheme="minorHAnsi"/>
-          <w:lang w:val="bg-BG"/>
-        </w:rPr>
-        <w:t>HouseRentingSystem.Services/obj</w:t>
-      </w:r>
+      <w:proofErr w:type="spellStart"/>
+      <w:r>
+        <w:rPr>
+          <w:rFonts w:cstheme="minorHAnsi"/>
+          <w:lang w:val="bg-BG"/>
+        </w:rPr>
+        <w:t>HouseRentingSystem.Services</w:t>
+      </w:r>
+      <w:proofErr w:type="spellEnd"/>
+      <w:r>
+        <w:rPr>
+          <w:rFonts w:cstheme="minorHAnsi"/>
+          <w:lang w:val="bg-BG"/>
+        </w:rPr>
+        <w:t>/</w:t>
+      </w:r>
+      <w:proofErr w:type="spellStart"/>
+      <w:r>
+        <w:rPr>
+          <w:rFonts w:cstheme="minorHAnsi"/>
+          <w:lang w:val="bg-BG"/>
+        </w:rPr>
+        <w:t>obj</w:t>
+      </w:r>
+      <w:proofErr w:type="spellEnd"/>
     </w:p>
     <w:p>
       <w:pPr>
@@ -199,13 +248,31 @@
           <w:lang w:val="bg-BG"/>
         </w:rPr>
       </w:pPr>
-      <w:r>
-        <w:rPr>
-          <w:rFonts w:cstheme="minorHAnsi"/>
-          <w:lang w:val="bg-BG"/>
-        </w:rPr>
-        <w:t>HouseRentingSystem.Tests/bin</w:t>
-      </w:r>
+      <w:proofErr w:type="spellStart"/>
+      <w:r>
+        <w:rPr>
+          <w:rFonts w:cstheme="minorHAnsi"/>
+          <w:lang w:val="bg-BG"/>
+        </w:rPr>
+        <w:t>HouseRentingSystem.Tests</w:t>
+      </w:r>
+      <w:proofErr w:type="spellEnd"/>
+      <w:r>
+        <w:rPr>
+          <w:rFonts w:cstheme="minorHAnsi"/>
+          <w:lang w:val="bg-BG"/>
+        </w:rPr>
+        <w:t>/</w:t>
+      </w:r>
+      <w:proofErr w:type="spellStart"/>
+      <w:r>
+        <w:rPr>
+          <w:rFonts w:cstheme="minorHAnsi"/>
+          <w:lang w:val="bg-BG"/>
+        </w:rPr>
+        <w:t>bin</w:t>
+      </w:r>
+      <w:proofErr w:type="spellEnd"/>
     </w:p>
     <w:p>
       <w:pPr>
@@ -219,13 +286,31 @@
           <w:lang w:val="bg-BG"/>
         </w:rPr>
       </w:pPr>
-      <w:r>
-        <w:rPr>
-          <w:rFonts w:cstheme="minorHAnsi"/>
-          <w:lang w:val="bg-BG"/>
-        </w:rPr>
-        <w:t>HouseRentingSystem.Tests/obj</w:t>
-      </w:r>
+      <w:proofErr w:type="spellStart"/>
+      <w:r>
+        <w:rPr>
+          <w:rFonts w:cstheme="minorHAnsi"/>
+          <w:lang w:val="bg-BG"/>
+        </w:rPr>
+        <w:t>HouseRentingSystem.Tests</w:t>
+      </w:r>
+      <w:proofErr w:type="spellEnd"/>
+      <w:r>
+        <w:rPr>
+          <w:rFonts w:cstheme="minorHAnsi"/>
+          <w:lang w:val="bg-BG"/>
+        </w:rPr>
+        <w:t>/</w:t>
+      </w:r>
+      <w:proofErr w:type="spellStart"/>
+      <w:r>
+        <w:rPr>
+          <w:rFonts w:cstheme="minorHAnsi"/>
+          <w:lang w:val="bg-BG"/>
+        </w:rPr>
+        <w:t>obj</w:t>
+      </w:r>
+      <w:proofErr w:type="spellEnd"/>
     </w:p>
     <w:p>
       <w:pPr>
@@ -239,13 +324,31 @@
           <w:lang w:val="bg-BG"/>
         </w:rPr>
       </w:pPr>
-      <w:r>
-        <w:rPr>
-          <w:rFonts w:cstheme="minorHAnsi"/>
-          <w:lang w:val="bg-BG"/>
-        </w:rPr>
-        <w:t>HouseRentingSystem.Web/bin</w:t>
-      </w:r>
+      <w:proofErr w:type="spellStart"/>
+      <w:r>
+        <w:rPr>
+          <w:rFonts w:cstheme="minorHAnsi"/>
+          <w:lang w:val="bg-BG"/>
+        </w:rPr>
+        <w:t>HouseRentingSystem.Web</w:t>
+      </w:r>
+      <w:proofErr w:type="spellEnd"/>
+      <w:r>
+        <w:rPr>
+          <w:rFonts w:cstheme="minorHAnsi"/>
+          <w:lang w:val="bg-BG"/>
+        </w:rPr>
+        <w:t>/</w:t>
+      </w:r>
+      <w:proofErr w:type="spellStart"/>
+      <w:r>
+        <w:rPr>
+          <w:rFonts w:cstheme="minorHAnsi"/>
+          <w:lang w:val="bg-BG"/>
+        </w:rPr>
+        <w:t>bin</w:t>
+      </w:r>
+      <w:proofErr w:type="spellEnd"/>
     </w:p>
     <w:p>
       <w:pPr>
@@ -259,13 +362,31 @@
           <w:lang w:val="bg-BG"/>
         </w:rPr>
       </w:pPr>
-      <w:r>
-        <w:rPr>
-          <w:rFonts w:cstheme="minorHAnsi"/>
-          <w:lang w:val="bg-BG"/>
-        </w:rPr>
-        <w:t>HouseRentingSystem.Web/obj</w:t>
-      </w:r>
+      <w:proofErr w:type="spellStart"/>
+      <w:r>
+        <w:rPr>
+          <w:rFonts w:cstheme="minorHAnsi"/>
+          <w:lang w:val="bg-BG"/>
+        </w:rPr>
+        <w:t>HouseRentingSystem.Web</w:t>
+      </w:r>
+      <w:proofErr w:type="spellEnd"/>
+      <w:r>
+        <w:rPr>
+          <w:rFonts w:cstheme="minorHAnsi"/>
+          <w:lang w:val="bg-BG"/>
+        </w:rPr>
+        <w:t>/</w:t>
+      </w:r>
+      <w:proofErr w:type="spellStart"/>
+      <w:r>
+        <w:rPr>
+          <w:rFonts w:cstheme="minorHAnsi"/>
+          <w:lang w:val="bg-BG"/>
+        </w:rPr>
+        <w:t>obj</w:t>
+      </w:r>
+      <w:proofErr w:type="spellEnd"/>
     </w:p>
     <w:p>
       <w:pPr>
@@ -284,7 +405,23 @@
           <w:rFonts w:cstheme="minorHAnsi"/>
           <w:lang w:val="bg-BG"/>
         </w:rPr>
-        <w:t>.vs/</w:t>
+        <w:t>.</w:t>
+      </w:r>
+      <w:proofErr w:type="spellStart"/>
+      <w:r>
+        <w:rPr>
+          <w:rFonts w:cstheme="minorHAnsi"/>
+          <w:lang w:val="bg-BG"/>
+        </w:rPr>
+        <w:t>vs</w:t>
+      </w:r>
+      <w:proofErr w:type="spellEnd"/>
+      <w:r>
+        <w:rPr>
+          <w:rFonts w:cstheme="minorHAnsi"/>
+          <w:lang w:val="bg-BG"/>
+        </w:rPr>
+        <w:t>/</w:t>
       </w:r>
     </w:p>
     <w:p>
@@ -319,6 +456,7 @@
         </w:rPr>
         <w:t xml:space="preserve">Избирате </w:t>
       </w:r>
+      <w:proofErr w:type="spellStart"/>
       <w:r>
         <w:rPr>
           <w:rFonts w:cstheme="minorHAnsi"/>
@@ -326,6 +464,7 @@
         </w:rPr>
         <w:t>workflow</w:t>
       </w:r>
+      <w:proofErr w:type="spellEnd"/>
       <w:r>
         <w:rPr>
           <w:rFonts w:cstheme="minorHAnsi"/>
@@ -378,8 +517,17 @@
           <w:rFonts w:cstheme="minorHAnsi"/>
           <w:lang w:val="bg-BG"/>
         </w:rPr>
-        <w:t>.yml</w:t>
-      </w:r>
+        <w:t>.</w:t>
+      </w:r>
+      <w:proofErr w:type="spellStart"/>
+      <w:r>
+        <w:rPr>
+          <w:rFonts w:cstheme="minorHAnsi"/>
+          <w:lang w:val="bg-BG"/>
+        </w:rPr>
+        <w:t>yml</w:t>
+      </w:r>
+      <w:proofErr w:type="spellEnd"/>
       <w:r>
         <w:rPr>
           <w:rFonts w:cstheme="minorHAnsi"/>
@@ -424,7 +572,21 @@
         <w:rPr>
           <w:rFonts w:cstheme="minorHAnsi"/>
         </w:rPr>
-        <w:t xml:space="preserve"> на GitHub Actions. </w:t>
+        <w:t xml:space="preserve"> </w:t>
+      </w:r>
+      <w:proofErr w:type="spellStart"/>
+      <w:r>
+        <w:rPr>
+          <w:rFonts w:cstheme="minorHAnsi"/>
+        </w:rPr>
+        <w:t>на</w:t>
+      </w:r>
+      <w:proofErr w:type="spellEnd"/>
+      <w:r>
+        <w:rPr>
+          <w:rFonts w:cstheme="minorHAnsi"/>
+        </w:rPr>
+        <w:t xml:space="preserve"> GitHub Actions. </w:t>
       </w:r>
     </w:p>
     <w:p>
@@ -435,13 +597,63 @@
           <w:lang w:val="bg-BG"/>
         </w:rPr>
       </w:pPr>
-      <w:r>
-        <w:rPr>
-          <w:rFonts w:cstheme="minorHAnsi"/>
-          <w:lang w:val="bg-BG"/>
-        </w:rPr>
-        <w:t>name: Build and Test</w:t>
-      </w:r>
+      <w:proofErr w:type="spellStart"/>
+      <w:r>
+        <w:rPr>
+          <w:rFonts w:cstheme="minorHAnsi"/>
+          <w:lang w:val="bg-BG"/>
+        </w:rPr>
+        <w:t>name</w:t>
+      </w:r>
+      <w:proofErr w:type="spellEnd"/>
+      <w:r>
+        <w:rPr>
+          <w:rFonts w:cstheme="minorHAnsi"/>
+          <w:lang w:val="bg-BG"/>
+        </w:rPr>
+        <w:t xml:space="preserve">: </w:t>
+      </w:r>
+      <w:proofErr w:type="spellStart"/>
+      <w:r>
+        <w:rPr>
+          <w:rFonts w:cstheme="minorHAnsi"/>
+          <w:lang w:val="bg-BG"/>
+        </w:rPr>
+        <w:t>Build</w:t>
+      </w:r>
+      <w:proofErr w:type="spellEnd"/>
+      <w:r>
+        <w:rPr>
+          <w:rFonts w:cstheme="minorHAnsi"/>
+          <w:lang w:val="bg-BG"/>
+        </w:rPr>
+        <w:t xml:space="preserve"> </w:t>
+      </w:r>
+      <w:proofErr w:type="spellStart"/>
+      <w:r>
+        <w:rPr>
+          <w:rFonts w:cstheme="minorHAnsi"/>
+          <w:lang w:val="bg-BG"/>
+        </w:rPr>
+        <w:t>and</w:t>
+      </w:r>
+      <w:proofErr w:type="spellEnd"/>
+      <w:r>
+        <w:rPr>
+          <w:rFonts w:cstheme="minorHAnsi"/>
+          <w:lang w:val="bg-BG"/>
+        </w:rPr>
+        <w:t xml:space="preserve"> </w:t>
+      </w:r>
+      <w:proofErr w:type="spellStart"/>
+      <w:r>
+        <w:rPr>
+          <w:rFonts w:cstheme="minorHAnsi"/>
+          <w:lang w:val="bg-BG"/>
+        </w:rPr>
+        <w:t>Test</w:t>
+      </w:r>
+      <w:proofErr w:type="spellEnd"/>
     </w:p>
     <w:p>
       <w:pPr>
@@ -451,12 +663,21 @@
           <w:lang w:val="bg-BG"/>
         </w:rPr>
       </w:pPr>
-      <w:r>
-        <w:rPr>
-          <w:rFonts w:cstheme="minorHAnsi"/>
-          <w:lang w:val="bg-BG"/>
-        </w:rPr>
-        <w:t>on:</w:t>
+      <w:proofErr w:type="spellStart"/>
+      <w:r>
+        <w:rPr>
+          <w:rFonts w:cstheme="minorHAnsi"/>
+          <w:lang w:val="bg-BG"/>
+        </w:rPr>
+        <w:t>on</w:t>
+      </w:r>
+      <w:proofErr w:type="spellEnd"/>
+      <w:r>
+        <w:rPr>
+          <w:rFonts w:cstheme="minorHAnsi"/>
+          <w:lang w:val="bg-BG"/>
+        </w:rPr>
+        <w:t>:</w:t>
       </w:r>
       <w:r>
         <w:rPr>
@@ -501,7 +722,23 @@
           <w:rFonts w:cstheme="minorHAnsi"/>
           <w:lang w:val="bg-BG"/>
         </w:rPr>
-        <w:t xml:space="preserve">  push:</w:t>
+        <w:t xml:space="preserve">  </w:t>
+      </w:r>
+      <w:proofErr w:type="spellStart"/>
+      <w:r>
+        <w:rPr>
+          <w:rFonts w:cstheme="minorHAnsi"/>
+          <w:lang w:val="bg-BG"/>
+        </w:rPr>
+        <w:t>push</w:t>
+      </w:r>
+      <w:proofErr w:type="spellEnd"/>
+      <w:r>
+        <w:rPr>
+          <w:rFonts w:cstheme="minorHAnsi"/>
+          <w:lang w:val="bg-BG"/>
+        </w:rPr>
+        <w:t>:</w:t>
       </w:r>
       <w:r>
         <w:rPr>
@@ -585,7 +822,23 @@
           <w:rFonts w:cstheme="minorHAnsi"/>
           <w:lang w:val="bg-BG"/>
         </w:rPr>
-        <w:t xml:space="preserve">  pull_request:</w:t>
+        <w:t xml:space="preserve">  </w:t>
+      </w:r>
+      <w:proofErr w:type="spellStart"/>
+      <w:r>
+        <w:rPr>
+          <w:rFonts w:cstheme="minorHAnsi"/>
+          <w:lang w:val="bg-BG"/>
+        </w:rPr>
+        <w:t>pull_request</w:t>
+      </w:r>
+      <w:proofErr w:type="spellEnd"/>
+      <w:r>
+        <w:rPr>
+          <w:rFonts w:cstheme="minorHAnsi"/>
+          <w:lang w:val="bg-BG"/>
+        </w:rPr>
+        <w:t>:</w:t>
       </w:r>
       <w:r>
         <w:rPr>
@@ -643,12 +896,21 @@
           <w:lang w:val="bg-BG"/>
         </w:rPr>
       </w:pPr>
-      <w:r>
-        <w:rPr>
-          <w:rFonts w:cstheme="minorHAnsi"/>
-          <w:lang w:val="bg-BG"/>
-        </w:rPr>
-        <w:t>jobs:</w:t>
+      <w:proofErr w:type="spellStart"/>
+      <w:r>
+        <w:rPr>
+          <w:rFonts w:cstheme="minorHAnsi"/>
+          <w:lang w:val="bg-BG"/>
+        </w:rPr>
+        <w:t>jobs</w:t>
+      </w:r>
+      <w:proofErr w:type="spellEnd"/>
+      <w:r>
+        <w:rPr>
+          <w:rFonts w:cstheme="minorHAnsi"/>
+          <w:lang w:val="bg-BG"/>
+        </w:rPr>
+        <w:t>:</w:t>
       </w:r>
       <w:r>
         <w:rPr>
@@ -687,7 +949,23 @@
           <w:rFonts w:cstheme="minorHAnsi"/>
           <w:lang w:val="bg-BG"/>
         </w:rPr>
-        <w:t xml:space="preserve">  build:</w:t>
+        <w:t xml:space="preserve">  </w:t>
+      </w:r>
+      <w:proofErr w:type="spellStart"/>
+      <w:r>
+        <w:rPr>
+          <w:rFonts w:cstheme="minorHAnsi"/>
+          <w:lang w:val="bg-BG"/>
+        </w:rPr>
+        <w:t>build</w:t>
+      </w:r>
+      <w:proofErr w:type="spellEnd"/>
+      <w:r>
+        <w:rPr>
+          <w:rFonts w:cstheme="minorHAnsi"/>
+          <w:lang w:val="bg-BG"/>
+        </w:rPr>
+        <w:t>:</w:t>
       </w:r>
       <w:r>
         <w:rPr>
@@ -729,8 +1007,33 @@
           <w:rFonts w:cstheme="minorHAnsi"/>
           <w:lang w:val="bg-BG"/>
         </w:rPr>
-        <w:t xml:space="preserve">    runs-on: ubuntu-latest</w:t>
-      </w:r>
+        <w:t xml:space="preserve">    </w:t>
+      </w:r>
+      <w:proofErr w:type="spellStart"/>
+      <w:r>
+        <w:rPr>
+          <w:rFonts w:cstheme="minorHAnsi"/>
+          <w:lang w:val="bg-BG"/>
+        </w:rPr>
+        <w:t>runs-on</w:t>
+      </w:r>
+      <w:proofErr w:type="spellEnd"/>
+      <w:r>
+        <w:rPr>
+          <w:rFonts w:cstheme="minorHAnsi"/>
+          <w:lang w:val="bg-BG"/>
+        </w:rPr>
+        <w:t xml:space="preserve">: </w:t>
+      </w:r>
+      <w:proofErr w:type="spellStart"/>
+      <w:r>
+        <w:rPr>
+          <w:rFonts w:cstheme="minorHAnsi"/>
+          <w:lang w:val="bg-BG"/>
+        </w:rPr>
+        <w:t>ubuntu-latest</w:t>
+      </w:r>
+      <w:proofErr w:type="spellEnd"/>
     </w:p>
     <w:p>
       <w:pPr>
@@ -745,7 +1048,23 @@
           <w:rFonts w:cstheme="minorHAnsi"/>
           <w:lang w:val="bg-BG"/>
         </w:rPr>
-        <w:t xml:space="preserve">    steps:</w:t>
+        <w:t xml:space="preserve">    </w:t>
+      </w:r>
+      <w:proofErr w:type="spellStart"/>
+      <w:r>
+        <w:rPr>
+          <w:rFonts w:cstheme="minorHAnsi"/>
+          <w:lang w:val="bg-BG"/>
+        </w:rPr>
+        <w:t>steps</w:t>
+      </w:r>
+      <w:proofErr w:type="spellEnd"/>
+      <w:r>
+        <w:rPr>
+          <w:rFonts w:cstheme="minorHAnsi"/>
+          <w:lang w:val="bg-BG"/>
+        </w:rPr>
+        <w:t>:</w:t>
       </w:r>
       <w:r>
         <w:rPr>
@@ -816,7 +1135,21 @@
         <w:rPr>
           <w:rFonts w:cstheme="minorHAnsi"/>
         </w:rPr>
-        <w:t>name: Checkaout the code</w:t>
+        <w:t xml:space="preserve">name: </w:t>
+      </w:r>
+      <w:proofErr w:type="spellStart"/>
+      <w:r>
+        <w:rPr>
+          <w:rFonts w:cstheme="minorHAnsi"/>
+        </w:rPr>
+        <w:t>Checkaout</w:t>
+      </w:r>
+      <w:proofErr w:type="spellEnd"/>
+      <w:r>
+        <w:rPr>
+          <w:rFonts w:cstheme="minorHAnsi"/>
+        </w:rPr>
+        <w:t xml:space="preserve"> the code</w:t>
       </w:r>
       <w:r>
         <w:rPr>
@@ -929,7 +1262,23 @@
           <w:rFonts w:cstheme="minorHAnsi"/>
           <w:lang w:val="bg-BG"/>
         </w:rPr>
-        <w:t xml:space="preserve">      uses: </w:t>
+        <w:t xml:space="preserve">      </w:t>
+      </w:r>
+      <w:proofErr w:type="spellStart"/>
+      <w:r>
+        <w:rPr>
+          <w:rFonts w:cstheme="minorHAnsi"/>
+          <w:lang w:val="bg-BG"/>
+        </w:rPr>
+        <w:t>uses</w:t>
+      </w:r>
+      <w:proofErr w:type="spellEnd"/>
+      <w:r>
+        <w:rPr>
+          <w:rFonts w:cstheme="minorHAnsi"/>
+          <w:lang w:val="bg-BG"/>
+        </w:rPr>
+        <w:t xml:space="preserve">: </w:t>
       </w:r>
       <w:r>
         <w:rPr>
@@ -958,7 +1307,23 @@
           <w:rFonts w:cstheme="minorHAnsi"/>
           <w:lang w:val="bg-BG"/>
         </w:rPr>
-        <w:t xml:space="preserve">      with:</w:t>
+        <w:t xml:space="preserve">      </w:t>
+      </w:r>
+      <w:proofErr w:type="spellStart"/>
+      <w:r>
+        <w:rPr>
+          <w:rFonts w:cstheme="minorHAnsi"/>
+          <w:lang w:val="bg-BG"/>
+        </w:rPr>
+        <w:t>with</w:t>
+      </w:r>
+      <w:proofErr w:type="spellEnd"/>
+      <w:r>
+        <w:rPr>
+          <w:rFonts w:cstheme="minorHAnsi"/>
+          <w:lang w:val="bg-BG"/>
+        </w:rPr>
+        <w:t>:</w:t>
       </w:r>
     </w:p>
     <w:p>
@@ -974,7 +1339,23 @@
           <w:rFonts w:cstheme="minorHAnsi"/>
           <w:lang w:val="bg-BG"/>
         </w:rPr>
-        <w:t xml:space="preserve">        dotnet-</w:t>
+        <w:t xml:space="preserve">        </w:t>
+      </w:r>
+      <w:proofErr w:type="spellStart"/>
+      <w:r>
+        <w:rPr>
+          <w:rFonts w:cstheme="minorHAnsi"/>
+          <w:lang w:val="bg-BG"/>
+        </w:rPr>
+        <w:t>dotnet</w:t>
+      </w:r>
+      <w:proofErr w:type="spellEnd"/>
+      <w:r>
+        <w:rPr>
+          <w:rFonts w:cstheme="minorHAnsi"/>
+          <w:lang w:val="bg-BG"/>
+        </w:rPr>
+        <w:t>-</w:t>
       </w:r>
       <w:r>
         <w:rPr>
@@ -1144,14 +1525,7 @@
           <w:rFonts w:cstheme="minorHAnsi"/>
           <w:lang w:val="bg-BG"/>
         </w:rPr>
-        <w:t xml:space="preserve"> Компилиране на кода</w:t>
-      </w:r>
-      <w:r>
-        <w:rPr>
-          <w:rFonts w:cstheme="minorHAnsi"/>
-          <w:lang w:val="bg-BG"/>
-        </w:rPr>
-        <w:t xml:space="preserve"> без повторно инст. на зависимости</w:t>
+        <w:t xml:space="preserve"> Компилиране на кода без повторно инст. на зависимости</w:t>
       </w:r>
     </w:p>
     <w:p>
@@ -1252,6 +1626,7 @@
         </w:rPr>
         <w:t xml:space="preserve">за да се добави новия </w:t>
       </w:r>
+      <w:proofErr w:type="spellStart"/>
       <w:r>
         <w:rPr>
           <w:rFonts w:cstheme="minorHAnsi"/>
@@ -1270,6 +1645,7 @@
         </w:rPr>
         <w:t>ml</w:t>
       </w:r>
+      <w:proofErr w:type="spellEnd"/>
       <w:r>
         <w:rPr>
           <w:rFonts w:cstheme="minorHAnsi"/>
@@ -1314,11 +1690,64 @@
     <w:p>
       <w:pPr>
         <w:pStyle w:val="ListParagraph"/>
-        <w:rPr>
-          <w:rFonts w:cstheme="minorHAnsi"/>
-          <w:lang w:val="bg-BG"/>
-        </w:rPr>
-      </w:pPr>
+        <w:numPr>
+          <w:ilvl w:val="0"/>
+          <w:numId w:val="19"/>
+        </w:numPr>
+        <w:rPr>
+          <w:rFonts w:cstheme="minorHAnsi"/>
+        </w:rPr>
+      </w:pPr>
+      <w:r>
+        <w:rPr>
+          <w:rFonts w:cstheme="minorHAnsi"/>
+          <w:lang w:val="bg-BG"/>
+        </w:rPr>
+        <w:lastRenderedPageBreak/>
+        <w:t xml:space="preserve">Направете някаква промяна в локалното хранилище на проекта. Когато </w:t>
+      </w:r>
+      <w:r>
+        <w:rPr>
+          <w:rFonts w:cstheme="minorHAnsi"/>
+        </w:rPr>
+        <w:t>push</w:t>
+      </w:r>
+      <w:r>
+        <w:rPr>
+          <w:rFonts w:cstheme="minorHAnsi"/>
+          <w:lang w:val="bg-BG"/>
+        </w:rPr>
+        <w:t>-</w:t>
+      </w:r>
+      <w:proofErr w:type="spellStart"/>
+      <w:r>
+        <w:rPr>
+          <w:rFonts w:cstheme="minorHAnsi"/>
+          <w:lang w:val="bg-BG"/>
+        </w:rPr>
+        <w:t>нете</w:t>
+      </w:r>
+      <w:proofErr w:type="spellEnd"/>
+      <w:r>
+        <w:rPr>
+          <w:rFonts w:cstheme="minorHAnsi"/>
+          <w:lang w:val="bg-BG"/>
+        </w:rPr>
+        <w:t xml:space="preserve"> промените към </w:t>
+      </w:r>
+      <w:r>
+        <w:rPr>
+          <w:rFonts w:cstheme="minorHAnsi"/>
+        </w:rPr>
+        <w:t xml:space="preserve"> GitHub, </w:t>
+      </w:r>
+      <w:r>
+        <w:rPr>
+          <w:rFonts w:cstheme="minorHAnsi"/>
+          <w:lang w:val="bg-BG"/>
+        </w:rPr>
+        <w:t xml:space="preserve">би трябвало тестовете да се пуснат автоматично. </w:t>
+      </w:r>
     </w:p>
     <w:p>
       <w:pPr>
@@ -4600,6 +5029,7 @@
   <w:style w:type="character" w:default="1" w:styleId="DefaultParagraphFont">
     <w:name w:val="Default Paragraph Font"/>
     <w:uiPriority w:val="1"/>
+    <w:semiHidden/>
     <w:unhideWhenUsed/>
   </w:style>
   <w:style w:type="table" w:default="1" w:styleId="TableNormal">

</xml_diff>